<commit_message>
Making some changes in word document!
</commit_message>
<xml_diff>
--- a/LEARNING_CONCEPTS/Readme.docx
+++ b/LEARNING_CONCEPTS/Readme.docx
@@ -5,6 +5,7 @@
     <w:p>
       <w:pPr>
         <w:bidi/>
+        <w:jc w:val="both"/>
         <w:rPr>
           <w:rFonts w:ascii="Courier New" w:hAnsi="Courier New" w:cs="Courier New"/>
           <w:sz w:val="20"/>
@@ -35,6 +36,7 @@
     <w:p>
       <w:pPr>
         <w:bidi/>
+        <w:jc w:val="both"/>
         <w:rPr>
           <w:rFonts w:ascii="Courier New" w:hAnsi="Courier New" w:cs="Courier New"/>
           <w:sz w:val="20"/>
@@ -96,6 +98,7 @@
     <w:p>
       <w:pPr>
         <w:bidi/>
+        <w:jc w:val="both"/>
         <w:rPr>
           <w:rFonts w:ascii="Courier New" w:hAnsi="Courier New" w:cs="Courier New"/>
           <w:sz w:val="20"/>
@@ -127,6 +130,7 @@
     <w:p>
       <w:pPr>
         <w:bidi/>
+        <w:jc w:val="both"/>
         <w:rPr>
           <w:rFonts w:ascii="Courier New" w:hAnsi="Courier New" w:cs="Courier New"/>
           <w:sz w:val="20"/>
@@ -188,6 +192,7 @@
     <w:p>
       <w:pPr>
         <w:bidi/>
+        <w:jc w:val="both"/>
         <w:rPr>
           <w:rFonts w:ascii="Courier New" w:hAnsi="Courier New" w:cs="Courier New"/>
           <w:sz w:val="20"/>
@@ -238,6 +243,7 @@
     <w:p>
       <w:pPr>
         <w:bidi/>
+        <w:jc w:val="both"/>
         <w:rPr>
           <w:rFonts w:ascii="Courier New" w:hAnsi="Courier New" w:cs="Courier New"/>
           <w:sz w:val="20"/>
@@ -279,6 +285,7 @@
     <w:p>
       <w:pPr>
         <w:bidi/>
+        <w:jc w:val="both"/>
         <w:rPr>
           <w:rFonts w:ascii="Courier New" w:hAnsi="Courier New" w:cs="Courier New"/>
           <w:sz w:val="20"/>
@@ -335,12 +342,25 @@
           <w:rtl/>
           <w:lang w:bidi="fa-IR"/>
         </w:rPr>
-        <w:t>را به صراحت می‌نویسیم.</w:t>
+        <w:t>را به صراحت می‌</w:t>
+      </w:r>
+      <w:bookmarkStart w:id="0" w:name="_GoBack"/>
+      <w:bookmarkEnd w:id="0"/>
+      <w:r>
+        <w:rPr>
+          <w:rFonts w:ascii="Courier New" w:hAnsi="Courier New" w:cs="Courier New"/>
+          <w:sz w:val="20"/>
+          <w:szCs w:val="20"/>
+          <w:rtl/>
+          <w:lang w:bidi="fa-IR"/>
+        </w:rPr>
+        <w:t>نویسیم.</w:t>
       </w:r>
     </w:p>
     <w:p>
       <w:pPr>
         <w:bidi/>
+        <w:jc w:val="both"/>
         <w:rPr>
           <w:rFonts w:ascii="Courier New" w:hAnsi="Courier New" w:cs="Courier New"/>
           <w:sz w:val="20"/>
@@ -363,6 +383,7 @@
     <w:p>
       <w:pPr>
         <w:bidi/>
+        <w:jc w:val="both"/>
         <w:rPr>
           <w:rFonts w:ascii="Courier New" w:hAnsi="Courier New" w:cs="Courier New"/>
           <w:sz w:val="20"/>
@@ -441,6 +462,7 @@
     <w:p>
       <w:pPr>
         <w:bidi/>
+        <w:jc w:val="both"/>
         <w:rPr>
           <w:rFonts w:ascii="Courier New" w:hAnsi="Courier New" w:cs="Courier New"/>
           <w:sz w:val="20"/>
@@ -483,6 +505,7 @@
     <w:p>
       <w:pPr>
         <w:bidi/>
+        <w:jc w:val="both"/>
         <w:rPr>
           <w:rFonts w:ascii="Courier New" w:hAnsi="Courier New" w:cs="Courier New"/>
           <w:sz w:val="20"/>
@@ -498,7 +521,7 @@
           <w:rtl/>
           <w:lang w:bidi="fa-IR"/>
         </w:rPr>
-        <w:t>یعنی: معمولا اگر بخواهیم در زمان خلق شیء فیلد یا فیلدهایی مقدار اولیه داشته باشند، معمولا در زمان تعریف فیلد یا فیلدهای مربوطه، مقدار اولیه به آنها نمی‌دهیم! بلکه در داخل سازنده</w:t>
+        <w:t>یعنی: معمولا اگر بخواهیم در زمان خلق شیء</w:t>
       </w:r>
       <w:r>
         <w:rPr>
@@ -518,6 +541,46 @@
           <w:rtl/>
           <w:lang w:bidi="fa-IR"/>
         </w:rPr>
+        <w:t xml:space="preserve"> فیلد یا فیلدهایی</w:t>
+      </w:r>
+      <w:r>
+        <w:rPr>
+          <w:rFonts w:ascii="Courier New" w:hAnsi="Courier New" w:cs="Courier New" w:hint="cs"/>
+          <w:sz w:val="20"/>
+          <w:szCs w:val="20"/>
+          <w:rtl/>
+          <w:lang w:bidi="fa-IR"/>
+        </w:rPr>
+        <w:t>،</w:t>
+      </w:r>
+      <w:r>
+        <w:rPr>
+          <w:rFonts w:ascii="Courier New" w:hAnsi="Courier New" w:cs="Courier New" w:hint="cs"/>
+          <w:sz w:val="20"/>
+          <w:szCs w:val="20"/>
+          <w:rtl/>
+          <w:lang w:bidi="fa-IR"/>
+        </w:rPr>
+        <w:t xml:space="preserve"> مقدار اولیه داشته باشند، معمولا در زمان تعریف فیلد یا فیلدهای مربوطه، مقدار اولیه به آنها نمی‌دهیم! بلکه در داخل سازنده</w:t>
+      </w:r>
+      <w:r>
+        <w:rPr>
+          <w:rFonts w:ascii="Courier New" w:hAnsi="Courier New" w:cs="Courier New" w:hint="cs"/>
+          <w:sz w:val="20"/>
+          <w:szCs w:val="20"/>
+          <w:rtl/>
+          <w:lang w:bidi="fa-IR"/>
+        </w:rPr>
+        <w:t>،</w:t>
+      </w:r>
+      <w:r>
+        <w:rPr>
+          <w:rFonts w:ascii="Courier New" w:hAnsi="Courier New" w:cs="Courier New" w:hint="cs"/>
+          <w:sz w:val="20"/>
+          <w:szCs w:val="20"/>
+          <w:rtl/>
+          <w:lang w:bidi="fa-IR"/>
+        </w:rPr>
         <w:t xml:space="preserve"> اقدام به مقداردهی اولیه به آن</w:t>
       </w:r>
       <w:r>
@@ -528,7 +591,7 @@
           <w:rtl/>
           <w:lang w:bidi="fa-IR"/>
         </w:rPr>
-        <w:t xml:space="preserve"> فیلدها</w:t>
+        <w:t>ها</w:t>
       </w:r>
       <w:r>
         <w:rPr>
@@ -544,35 +607,23 @@
     <w:p>
       <w:pPr>
         <w:bidi/>
-        <w:rPr>
-          <w:rFonts w:ascii="Courier New" w:hAnsi="Courier New" w:cs="Courier New"/>
-          <w:sz w:val="20"/>
-          <w:szCs w:val="20"/>
-          <w:rtl/>
+        <w:jc w:val="both"/>
+        <w:rPr>
+          <w:rFonts w:ascii="Courier New" w:hAnsi="Courier New" w:cs="Courier New"/>
+          <w:sz w:val="20"/>
+          <w:szCs w:val="20"/>
           <w:lang w:bidi="fa-IR"/>
         </w:rPr>
       </w:pPr>
-      <w:bookmarkStart w:id="0" w:name="_GoBack"/>
-      <w:r>
-        <w:rPr>
-          <w:rFonts w:ascii="Courier New" w:hAnsi="Courier New" w:cs="Courier New"/>
-          <w:sz w:val="20"/>
-          <w:szCs w:val="20"/>
-          <w:rtl/>
-          <w:lang w:bidi="fa-IR"/>
-        </w:rPr>
-        <w:t>نکته</w:t>
-      </w:r>
-      <w:bookmarkEnd w:id="0"/>
-      <w:r>
-        <w:rPr>
-          <w:rFonts w:ascii="Courier New" w:hAnsi="Courier New" w:cs="Courier New"/>
-          <w:sz w:val="20"/>
-          <w:szCs w:val="20"/>
-          <w:rtl/>
-          <w:lang w:bidi="fa-IR"/>
-        </w:rPr>
-        <w:t xml:space="preserve">: دقت داشته باشید که </w:t>
+      <w:r>
+        <w:rPr>
+          <w:rFonts w:ascii="Courier New" w:hAnsi="Courier New" w:cs="Courier New"/>
+          <w:sz w:val="20"/>
+          <w:szCs w:val="20"/>
+          <w:rtl/>
+          <w:lang w:bidi="fa-IR"/>
+        </w:rPr>
+        <w:t xml:space="preserve">نکته: دقت داشته باشید که </w:t>
       </w:r>
       <w:r>
         <w:rPr>
@@ -602,6 +653,16 @@
           <w:rtl/>
           <w:lang w:bidi="fa-IR"/>
         </w:rPr>
+        <w:t>،</w:t>
+      </w:r>
+      <w:r>
+        <w:rPr>
+          <w:rFonts w:ascii="Courier New" w:hAnsi="Courier New" w:cs="Courier New" w:hint="cs"/>
+          <w:sz w:val="20"/>
+          <w:szCs w:val="20"/>
+          <w:rtl/>
+          <w:lang w:bidi="fa-IR"/>
+        </w:rPr>
         <w:t xml:space="preserve"> جز سازنده پیش‌فرض </w:t>
       </w:r>
       <w:r>
@@ -672,6 +733,128 @@
           <w:lang w:bidi="fa-IR"/>
         </w:rPr>
         <w:t>!</w:t>
+      </w:r>
+    </w:p>
+    <w:p>
+      <w:pPr>
+        <w:bidi/>
+        <w:jc w:val="both"/>
+        <w:rPr>
+          <w:rFonts w:ascii="Courier New" w:hAnsi="Courier New" w:cs="Courier New" w:hint="cs"/>
+          <w:sz w:val="20"/>
+          <w:szCs w:val="20"/>
+          <w:rtl/>
+          <w:lang w:bidi="fa-IR"/>
+        </w:rPr>
+      </w:pPr>
+      <w:r>
+        <w:rPr>
+          <w:rFonts w:ascii="Courier New" w:hAnsi="Courier New" w:cs="Courier New" w:hint="cs"/>
+          <w:sz w:val="20"/>
+          <w:szCs w:val="20"/>
+          <w:rtl/>
+          <w:lang w:bidi="fa-IR"/>
+        </w:rPr>
+        <w:t>جمع‌بندی:</w:t>
+      </w:r>
+    </w:p>
+    <w:p>
+      <w:pPr>
+        <w:bidi/>
+        <w:jc w:val="both"/>
+        <w:rPr>
+          <w:rFonts w:ascii="Courier New" w:hAnsi="Courier New" w:cs="Courier New" w:hint="cs"/>
+          <w:sz w:val="20"/>
+          <w:szCs w:val="20"/>
+          <w:rtl/>
+          <w:lang w:bidi="fa-IR"/>
+        </w:rPr>
+      </w:pPr>
+      <w:r>
+        <w:rPr>
+          <w:rFonts w:ascii="Courier New" w:hAnsi="Courier New" w:cs="Courier New" w:hint="cs"/>
+          <w:sz w:val="20"/>
+          <w:szCs w:val="20"/>
+          <w:rtl/>
+          <w:lang w:bidi="fa-IR"/>
+        </w:rPr>
+        <w:t xml:space="preserve">در صورتی که هیچ فیلد الزامی در کلاس نداشته باشیم و یا در واقع تمامی فیلدهای کلاس </w:t>
+      </w:r>
+      <w:r>
+        <w:rPr>
+          <w:rFonts w:ascii="Courier New" w:hAnsi="Courier New" w:cs="Courier New"/>
+          <w:sz w:val="20"/>
+          <w:szCs w:val="20"/>
+          <w:lang w:bidi="fa-IR"/>
+        </w:rPr>
+        <w:t>Optional</w:t>
+      </w:r>
+      <w:r>
+        <w:rPr>
+          <w:rFonts w:ascii="Courier New" w:hAnsi="Courier New" w:cs="Courier New" w:hint="cs"/>
+          <w:sz w:val="20"/>
+          <w:szCs w:val="20"/>
+          <w:rtl/>
+          <w:lang w:bidi="fa-IR"/>
+        </w:rPr>
+        <w:t xml:space="preserve"> باشند، صرفا و فقط </w:t>
+      </w:r>
+      <w:r>
+        <w:rPr>
+          <w:rFonts w:ascii="Courier New" w:hAnsi="Courier New" w:cs="Courier New"/>
+          <w:sz w:val="20"/>
+          <w:szCs w:val="20"/>
+          <w:lang w:bidi="fa-IR"/>
+        </w:rPr>
+        <w:t>Default Constructor</w:t>
+      </w:r>
+      <w:r>
+        <w:rPr>
+          <w:rFonts w:ascii="Courier New" w:hAnsi="Courier New" w:cs="Courier New" w:hint="cs"/>
+          <w:sz w:val="20"/>
+          <w:szCs w:val="20"/>
+          <w:rtl/>
+          <w:lang w:bidi="fa-IR"/>
+        </w:rPr>
+        <w:t xml:space="preserve"> را می‌نویسیم، ولی اگر در کلاس، به عنوان مثال، سه فیلد الزامی داشته باشیم، </w:t>
+      </w:r>
+      <w:r>
+        <w:rPr>
+          <w:rFonts w:ascii="Courier New" w:hAnsi="Courier New" w:cs="Courier New"/>
+          <w:sz w:val="20"/>
+          <w:szCs w:val="20"/>
+          <w:lang w:bidi="fa-IR"/>
+        </w:rPr>
+        <w:t>Default Constructor</w:t>
+      </w:r>
+      <w:r>
+        <w:rPr>
+          <w:rFonts w:ascii="Courier New" w:hAnsi="Courier New" w:cs="Courier New" w:hint="cs"/>
+          <w:sz w:val="20"/>
+          <w:szCs w:val="20"/>
+          <w:rtl/>
+          <w:lang w:bidi="fa-IR"/>
+        </w:rPr>
+        <w:t xml:space="preserve"> را ننوشته! و صرفا سازنده‌ای خواهیم نوشت که در </w:t>
+      </w:r>
+      <w:r>
+        <w:rPr>
+          <w:rFonts w:ascii="Courier New" w:hAnsi="Courier New" w:cs="Courier New"/>
+          <w:sz w:val="20"/>
+          <w:szCs w:val="20"/>
+          <w:lang w:bidi="fa-IR"/>
+        </w:rPr>
+        <w:t>Signature</w:t>
+      </w:r>
+      <w:r>
+        <w:rPr>
+          <w:rFonts w:ascii="Courier New" w:hAnsi="Courier New" w:cs="Courier New" w:hint="cs"/>
+          <w:sz w:val="20"/>
+          <w:szCs w:val="20"/>
+          <w:rtl/>
+          <w:lang w:bidi="fa-IR"/>
+        </w:rPr>
+        <w:t xml:space="preserve"> آن، سه فیلد الزامی دریافت گردد.</w:t>
       </w:r>
     </w:p>
     <w:sectPr>

</xml_diff>

<commit_message>
## Removed unused (_args_) parameter in (main) Function - RCS1163 ## Fixed typos in (_Readme.docx_)
</commit_message>
<xml_diff>
--- a/LEARNING_CONCEPTS/Readme.docx
+++ b/LEARNING_CONCEPTS/Readme.docx
@@ -1,6 +1,6 @@
 
 <file path=word/document.xml><?xml version="1.0" encoding="utf-8"?>
-<w:document xmlns:wpc="http://schemas.microsoft.com/office/word/2010/wordprocessingCanvas" xmlns:cx="http://schemas.microsoft.com/office/drawing/2014/chartex" xmlns:cx1="http://schemas.microsoft.com/office/drawing/2015/9/8/chartex" xmlns:mc="http://schemas.openxmlformats.org/markup-compatibility/2006" xmlns:o="urn:schemas-microsoft-com:office:office" xmlns:r="http://schemas.openxmlformats.org/officeDocument/2006/relationships" xmlns:m="http://schemas.openxmlformats.org/officeDocument/2006/math" xmlns:v="urn:schemas-microsoft-com:vml" xmlns:wp14="http://schemas.microsoft.com/office/word/2010/wordprocessingDrawing" xmlns:wp="http://schemas.openxmlformats.org/drawingml/2006/wordprocessingDrawing" xmlns:w10="urn:schemas-microsoft-com:office:word" xmlns:w="http://schemas.openxmlformats.org/wordprocessingml/2006/main" xmlns:w14="http://schemas.microsoft.com/office/word/2010/wordml" xmlns:w15="http://schemas.microsoft.com/office/word/2012/wordml" xmlns:w16se="http://schemas.microsoft.com/office/word/2015/wordml/symex" xmlns:wpg="http://schemas.microsoft.com/office/word/2010/wordprocessingGroup" xmlns:wpi="http://schemas.microsoft.com/office/word/2010/wordprocessingInk" xmlns:wne="http://schemas.microsoft.com/office/word/2006/wordml" xmlns:wps="http://schemas.microsoft.com/office/word/2010/wordprocessingShape" mc:Ignorable="w14 w15 w16se wp14">
+<w:document xmlns:wpc="http://schemas.microsoft.com/office/word/2010/wordprocessingCanvas" xmlns:cx="http://schemas.microsoft.com/office/drawing/2014/chartex" xmlns:cx1="http://schemas.microsoft.com/office/drawing/2015/9/8/chartex" xmlns:cx2="http://schemas.microsoft.com/office/drawing/2015/10/21/chartex" xmlns:cx3="http://schemas.microsoft.com/office/drawing/2016/5/9/chartex" xmlns:cx4="http://schemas.microsoft.com/office/drawing/2016/5/10/chartex" xmlns:cx5="http://schemas.microsoft.com/office/drawing/2016/5/11/chartex" xmlns:cx6="http://schemas.microsoft.com/office/drawing/2016/5/12/chartex" xmlns:cx7="http://schemas.microsoft.com/office/drawing/2016/5/13/chartex" xmlns:cx8="http://schemas.microsoft.com/office/drawing/2016/5/14/chartex" xmlns:mc="http://schemas.openxmlformats.org/markup-compatibility/2006" xmlns:aink="http://schemas.microsoft.com/office/drawing/2016/ink" xmlns:am3d="http://schemas.microsoft.com/office/drawing/2017/model3d" xmlns:o="urn:schemas-microsoft-com:office:office" xmlns:r="http://schemas.openxmlformats.org/officeDocument/2006/relationships" xmlns:m="http://schemas.openxmlformats.org/officeDocument/2006/math" xmlns:v="urn:schemas-microsoft-com:vml" xmlns:wp14="http://schemas.microsoft.com/office/word/2010/wordprocessingDrawing" xmlns:wp="http://schemas.openxmlformats.org/drawingml/2006/wordprocessingDrawing" xmlns:w10="urn:schemas-microsoft-com:office:word" xmlns:w="http://schemas.openxmlformats.org/wordprocessingml/2006/main" xmlns:w14="http://schemas.microsoft.com/office/word/2010/wordml" xmlns:w15="http://schemas.microsoft.com/office/word/2012/wordml" xmlns:w16cex="http://schemas.microsoft.com/office/word/2018/wordml/cex" xmlns:w16cid="http://schemas.microsoft.com/office/word/2016/wordml/cid" xmlns:w16="http://schemas.microsoft.com/office/word/2018/wordml" xmlns:w16sdtdh="http://schemas.microsoft.com/office/word/2020/wordml/sdtdatahash" xmlns:w16se="http://schemas.microsoft.com/office/word/2015/wordml/symex" xmlns:wpg="http://schemas.microsoft.com/office/word/2010/wordprocessingGroup" xmlns:wpi="http://schemas.microsoft.com/office/word/2010/wordprocessingInk" xmlns:wne="http://schemas.microsoft.com/office/word/2006/wordml" xmlns:wps="http://schemas.microsoft.com/office/word/2010/wordprocessingShape" mc:Ignorable="w14 w15 w16se w16cid w16 w16cex w16sdtdh wp14">
   <w:body>
     <w:p>
       <w:pPr>
@@ -78,7 +78,27 @@
           <w:rtl/>
           <w:lang w:bidi="fa-IR"/>
         </w:rPr>
-        <w:t>ده تابعی است که مطلقا خروجی ندارد و نام آن دقیقا با نام کلاس یکی بوده و در زمان خلق شیء</w:t>
+        <w:t>ده تابعی است که مطلقا</w:t>
+      </w:r>
+      <w:r>
+        <w:rPr>
+          <w:rFonts w:ascii="Courier New" w:hAnsi="Courier New" w:cs="Courier New" w:hint="cs"/>
+          <w:sz w:val="20"/>
+          <w:szCs w:val="20"/>
+          <w:rtl/>
+          <w:lang w:bidi="fa-IR"/>
+        </w:rPr>
+        <w:t>ً</w:t>
+      </w:r>
+      <w:r>
+        <w:rPr>
+          <w:rFonts w:ascii="Courier New" w:hAnsi="Courier New" w:cs="Courier New"/>
+          <w:sz w:val="20"/>
+          <w:szCs w:val="20"/>
+          <w:rtl/>
+          <w:lang w:bidi="fa-IR"/>
+        </w:rPr>
+        <w:t xml:space="preserve"> خروجی ندارد و نام آن دقیقا با نام کلاس یکی بوده و در زمان خلق شیء</w:t>
       </w:r>
       <w:r>
         <w:rPr>
@@ -230,7 +250,27 @@
           <w:rtl/>
           <w:lang w:bidi="fa-IR"/>
         </w:rPr>
-        <w:t>: اصطلاحا به پارامترهای ورودی یک تابع</w:t>
+        <w:t>: اصطلاحا</w:t>
+      </w:r>
+      <w:r>
+        <w:rPr>
+          <w:rFonts w:ascii="Courier New" w:hAnsi="Courier New" w:cs="Courier New" w:hint="cs"/>
+          <w:sz w:val="20"/>
+          <w:szCs w:val="20"/>
+          <w:rtl/>
+          <w:lang w:bidi="fa-IR"/>
+        </w:rPr>
+        <w:t>ً</w:t>
+      </w:r>
+      <w:r>
+        <w:rPr>
+          <w:rFonts w:ascii="Courier New" w:hAnsi="Courier New" w:cs="Courier New"/>
+          <w:sz w:val="20"/>
+          <w:szCs w:val="20"/>
+          <w:rtl/>
+          <w:lang w:bidi="fa-IR"/>
+        </w:rPr>
+        <w:t xml:space="preserve"> به پارامترهای ورودی یک تابع</w:t>
       </w:r>
       <w:r>
         <w:rPr>
@@ -697,7 +737,27 @@
           <w:rtl/>
           <w:lang w:bidi="fa-IR"/>
         </w:rPr>
-        <w:t xml:space="preserve"> معمولا اگر بخواهیم در زمان خلق شیء</w:t>
+        <w:t xml:space="preserve"> معمولا</w:t>
+      </w:r>
+      <w:r>
+        <w:rPr>
+          <w:rFonts w:ascii="Courier New" w:hAnsi="Courier New" w:cs="Courier New" w:hint="cs"/>
+          <w:sz w:val="20"/>
+          <w:szCs w:val="20"/>
+          <w:rtl/>
+          <w:lang w:bidi="fa-IR"/>
+        </w:rPr>
+        <w:t>ً</w:t>
+      </w:r>
+      <w:r>
+        <w:rPr>
+          <w:rFonts w:ascii="Courier New" w:hAnsi="Courier New" w:cs="Courier New" w:hint="cs"/>
+          <w:sz w:val="20"/>
+          <w:szCs w:val="20"/>
+          <w:rtl/>
+          <w:lang w:bidi="fa-IR"/>
+        </w:rPr>
+        <w:t xml:space="preserve"> اگر بخواهیم در زمان خلق شیء</w:t>
       </w:r>
       <w:r>
         <w:rPr>
@@ -737,7 +797,27 @@
           <w:rtl/>
           <w:lang w:bidi="fa-IR"/>
         </w:rPr>
-        <w:t xml:space="preserve"> مقدار اولیه داشته باشند، معمولا در زمان تعریف فیلد یا فیلدهای مربوطه، مقدار اولیه به آنها نمی‌دهیم! بلکه در داخل سازنده</w:t>
+        <w:t xml:space="preserve"> مقدار اولیه داشته باشند، معمولا</w:t>
+      </w:r>
+      <w:r>
+        <w:rPr>
+          <w:rFonts w:ascii="Courier New" w:hAnsi="Courier New" w:cs="Courier New" w:hint="cs"/>
+          <w:sz w:val="20"/>
+          <w:szCs w:val="20"/>
+          <w:rtl/>
+          <w:lang w:bidi="fa-IR"/>
+        </w:rPr>
+        <w:t>ً</w:t>
+      </w:r>
+      <w:r>
+        <w:rPr>
+          <w:rFonts w:ascii="Courier New" w:hAnsi="Courier New" w:cs="Courier New" w:hint="cs"/>
+          <w:sz w:val="20"/>
+          <w:szCs w:val="20"/>
+          <w:rtl/>
+          <w:lang w:bidi="fa-IR"/>
+        </w:rPr>
+        <w:t xml:space="preserve"> در زمان تعریف فیلد یا فیلدهای مربوطه، مقدار اولیه به آنها نمی‌دهیم! بلکه در داخل سازنده</w:t>
       </w:r>
       <w:r>
         <w:rPr>
@@ -1031,7 +1111,31 @@
           <w:rtl/>
           <w:lang w:bidi="fa-IR"/>
         </w:rPr>
-        <w:t>صرفا و فقط</w:t>
+        <w:t>صرفا</w:t>
+      </w:r>
+      <w:r>
+        <w:rPr>
+          <w:rFonts w:ascii="Courier New" w:hAnsi="Courier New" w:cs="Courier New" w:hint="cs"/>
+          <w:b/>
+          <w:bCs/>
+          <w:sz w:val="20"/>
+          <w:szCs w:val="20"/>
+          <w:rtl/>
+          <w:lang w:bidi="fa-IR"/>
+        </w:rPr>
+        <w:t>ً</w:t>
+      </w:r>
+      <w:r>
+        <w:rPr>
+          <w:rFonts w:ascii="Courier New" w:hAnsi="Courier New" w:cs="Courier New" w:hint="cs"/>
+          <w:b/>
+          <w:bCs/>
+          <w:sz w:val="20"/>
+          <w:szCs w:val="20"/>
+          <w:rtl/>
+          <w:lang w:bidi="fa-IR"/>
+        </w:rPr>
+        <w:t xml:space="preserve"> و فقط</w:t>
       </w:r>
       <w:r>
         <w:rPr>
@@ -1113,6 +1217,18 @@
           <w:rtl/>
           <w:lang w:bidi="fa-IR"/>
         </w:rPr>
+        <w:t>ً</w:t>
+      </w:r>
+      <w:r>
+        <w:rPr>
+          <w:rFonts w:ascii="Courier New" w:hAnsi="Courier New" w:cs="Courier New" w:hint="cs"/>
+          <w:b/>
+          <w:bCs/>
+          <w:sz w:val="20"/>
+          <w:szCs w:val="20"/>
+          <w:rtl/>
+          <w:lang w:bidi="fa-IR"/>
+        </w:rPr>
         <w:t xml:space="preserve"> و فقط</w:t>
       </w:r>
       <w:r>
@@ -1142,19 +1258,7 @@
           <w:rtl/>
           <w:lang w:bidi="fa-IR"/>
         </w:rPr>
-        <w:t xml:space="preserve"> آن، </w:t>
-      </w:r>
-      <w:bookmarkStart w:id="0" w:name="_GoBack"/>
-      <w:bookmarkEnd w:id="0"/>
-      <w:r>
-        <w:rPr>
-          <w:rFonts w:ascii="Courier New" w:hAnsi="Courier New" w:cs="Courier New" w:hint="cs"/>
-          <w:sz w:val="20"/>
-          <w:szCs w:val="20"/>
-          <w:rtl/>
-          <w:lang w:bidi="fa-IR"/>
-        </w:rPr>
-        <w:t xml:space="preserve">سه فیلد الزامی </w:t>
+        <w:t xml:space="preserve"> آن، سه فیلد الزامی </w:t>
       </w:r>
       <w:r>
         <w:rPr>
@@ -1188,7 +1292,7 @@
 </file>
 
 <file path=word/styles.xml><?xml version="1.0" encoding="utf-8"?>
-<w:styles xmlns:mc="http://schemas.openxmlformats.org/markup-compatibility/2006" xmlns:r="http://schemas.openxmlformats.org/officeDocument/2006/relationships" xmlns:w="http://schemas.openxmlformats.org/wordprocessingml/2006/main" xmlns:w14="http://schemas.microsoft.com/office/word/2010/wordml" xmlns:w15="http://schemas.microsoft.com/office/word/2012/wordml" xmlns:w16se="http://schemas.microsoft.com/office/word/2015/wordml/symex" mc:Ignorable="w14 w15 w16se">
+<w:styles xmlns:mc="http://schemas.openxmlformats.org/markup-compatibility/2006" xmlns:r="http://schemas.openxmlformats.org/officeDocument/2006/relationships" xmlns:w="http://schemas.openxmlformats.org/wordprocessingml/2006/main" xmlns:w14="http://schemas.microsoft.com/office/word/2010/wordml" xmlns:w15="http://schemas.microsoft.com/office/word/2012/wordml" xmlns:w16cex="http://schemas.microsoft.com/office/word/2018/wordml/cex" xmlns:w16cid="http://schemas.microsoft.com/office/word/2016/wordml/cid" xmlns:w16="http://schemas.microsoft.com/office/word/2018/wordml" xmlns:w16sdtdh="http://schemas.microsoft.com/office/word/2020/wordml/sdtdatahash" xmlns:w16se="http://schemas.microsoft.com/office/word/2015/wordml/symex" mc:Ignorable="w14 w15 w16se w16cid w16 w16cex w16sdtdh">
   <w:docDefaults>
     <w:rPrDefault>
       <w:rPr>
@@ -1204,7 +1308,7 @@
       </w:pPr>
     </w:pPrDefault>
   </w:docDefaults>
-  <w:latentStyles w:defLockedState="0" w:defUIPriority="99" w:defSemiHidden="0" w:defUnhideWhenUsed="0" w:defQFormat="0" w:count="371">
+  <w:latentStyles w:defLockedState="0" w:defUIPriority="99" w:defSemiHidden="0" w:defUnhideWhenUsed="0" w:defQFormat="0" w:count="376">
     <w:lsdException w:name="Normal" w:uiPriority="0" w:qFormat="1"/>
     <w:lsdException w:name="heading 1" w:uiPriority="9" w:qFormat="1"/>
     <w:lsdException w:name="heading 2" w:semiHidden="1" w:uiPriority="9" w:unhideWhenUsed="1" w:qFormat="1"/>
@@ -1310,7 +1414,6 @@
     <w:lsdException w:name="HTML Sample" w:semiHidden="1" w:unhideWhenUsed="1"/>
     <w:lsdException w:name="HTML Typewriter" w:semiHidden="1" w:unhideWhenUsed="1"/>
     <w:lsdException w:name="HTML Variable" w:semiHidden="1" w:unhideWhenUsed="1"/>
-    <w:lsdException w:name="Normal Table" w:semiHidden="1" w:unhideWhenUsed="1"/>
     <w:lsdException w:name="annotation subject" w:semiHidden="1" w:unhideWhenUsed="1"/>
     <w:lsdException w:name="No List" w:semiHidden="1" w:unhideWhenUsed="1"/>
     <w:lsdException w:name="Outline List 1" w:semiHidden="1" w:unhideWhenUsed="1"/>
@@ -1353,11 +1456,8 @@
     <w:lsdException w:name="Table Contemporary" w:semiHidden="1" w:unhideWhenUsed="1"/>
     <w:lsdException w:name="Table Elegant" w:semiHidden="1" w:unhideWhenUsed="1"/>
     <w:lsdException w:name="Table Professional" w:semiHidden="1" w:unhideWhenUsed="1"/>
-    <w:lsdException w:name="Table Subtle 1" w:semiHidden="1" w:unhideWhenUsed="1"/>
     <w:lsdException w:name="Table Subtle 2" w:semiHidden="1" w:unhideWhenUsed="1"/>
     <w:lsdException w:name="Table Web 1" w:semiHidden="1" w:unhideWhenUsed="1"/>
-    <w:lsdException w:name="Table Web 2" w:semiHidden="1" w:unhideWhenUsed="1"/>
-    <w:lsdException w:name="Table Web 3" w:semiHidden="1" w:unhideWhenUsed="1"/>
     <w:lsdException w:name="Balloon Text" w:semiHidden="1" w:unhideWhenUsed="1"/>
     <w:lsdException w:name="Table Grid" w:uiPriority="39"/>
     <w:lsdException w:name="Table Theme" w:semiHidden="1" w:unhideWhenUsed="1"/>
@@ -1576,6 +1676,11 @@
     <w:lsdException w:name="List Table 5 Dark Accent 6" w:uiPriority="50"/>
     <w:lsdException w:name="List Table 6 Colorful Accent 6" w:uiPriority="51"/>
     <w:lsdException w:name="List Table 7 Colorful Accent 6" w:uiPriority="52"/>
+    <w:lsdException w:name="Mention" w:semiHidden="1" w:unhideWhenUsed="1"/>
+    <w:lsdException w:name="Smart Hyperlink" w:semiHidden="1" w:unhideWhenUsed="1"/>
+    <w:lsdException w:name="Hashtag" w:semiHidden="1" w:unhideWhenUsed="1"/>
+    <w:lsdException w:name="Unresolved Mention" w:semiHidden="1" w:unhideWhenUsed="1"/>
+    <w:lsdException w:name="Smart Link" w:semiHidden="1" w:unhideWhenUsed="1"/>
   </w:latentStyles>
   <w:style w:type="paragraph" w:default="1" w:styleId="Normal">
     <w:name w:val="Normal"/>

</xml_diff>